<commit_message>
Modificacion de taller 2
</commit_message>
<xml_diff>
--- a/trabajos.inacap.2019/Gestion de servicios y gobernabilidad TI/Taller N°2 Gobernabilidad.docx
+++ b/trabajos.inacap.2019/Gestion de servicios y gobernabilidad TI/Taller N°2 Gobernabilidad.docx
@@ -1946,6 +1946,7 @@
               <w:right w:val="single" w:sz="4" w:space="0" w:color="auto"/>
             </w:tcBorders>
           </w:tcPr>
+          <w:p/>
           <w:p>
             <w:r>
               <w:t xml:space="preserve">Debido a que las tendencias </w:t>
@@ -2206,6 +2207,12 @@
             <w:pPr>
               <w:spacing w:line="288" w:lineRule="auto"/>
               <w:jc w:val="both"/>
+            </w:pPr>
+          </w:p>
+          <w:p>
+            <w:pPr>
+              <w:spacing w:line="288" w:lineRule="auto"/>
+              <w:jc w:val="both"/>
               <w:rPr>
                 <w:color w:val="7F7F7F" w:themeColor="text1" w:themeTint="80"/>
               </w:rPr>
@@ -2231,8 +2238,6 @@
             <w:r>
               <w:t>sobre estas.</w:t>
             </w:r>
-            <w:bookmarkStart w:id="2" w:name="_GoBack"/>
-            <w:bookmarkEnd w:id="2"/>
           </w:p>
           <w:p>
             <w:pPr>
@@ -2260,15 +2265,8 @@
                 <w:color w:val="7F7F7F" w:themeColor="text1" w:themeTint="80"/>
               </w:rPr>
             </w:pPr>
-          </w:p>
-          <w:p>
-            <w:pPr>
-              <w:spacing w:line="288" w:lineRule="auto"/>
-              <w:jc w:val="both"/>
-              <w:rPr>
-                <w:color w:val="7F7F7F" w:themeColor="text1" w:themeTint="80"/>
-              </w:rPr>
-            </w:pPr>
+            <w:bookmarkStart w:id="2" w:name="_GoBack"/>
+            <w:bookmarkEnd w:id="2"/>
           </w:p>
           <w:p>
             <w:pPr>
@@ -2309,7 +2307,6 @@
         <w:rPr>
           <w:color w:val="7F7F7F" w:themeColor="text1" w:themeTint="80"/>
         </w:rPr>
-        <w:lastRenderedPageBreak/>
         <w:t>¿Cómo se relaciona el Gobierno Empresarial con el Gobierno de TI?</w:t>
       </w:r>
     </w:p>
@@ -7999,6 +7996,7 @@
     <w:lsdException w:name="HTML Sample" w:semiHidden="1" w:unhideWhenUsed="1"/>
     <w:lsdException w:name="HTML Typewriter" w:semiHidden="1" w:unhideWhenUsed="1"/>
     <w:lsdException w:name="HTML Variable" w:semiHidden="1" w:unhideWhenUsed="1"/>
+    <w:lsdException w:name="Normal Table" w:semiHidden="1" w:unhideWhenUsed="1"/>
     <w:lsdException w:name="annotation subject" w:semiHidden="1" w:unhideWhenUsed="1"/>
     <w:lsdException w:name="No List" w:semiHidden="1" w:unhideWhenUsed="1"/>
     <w:lsdException w:name="Outline List 1" w:semiHidden="1" w:unhideWhenUsed="1"/>
@@ -8041,8 +8039,11 @@
     <w:lsdException w:name="Table Contemporary" w:semiHidden="1" w:unhideWhenUsed="1"/>
     <w:lsdException w:name="Table Elegant" w:semiHidden="1" w:unhideWhenUsed="1"/>
     <w:lsdException w:name="Table Professional" w:semiHidden="1" w:unhideWhenUsed="1"/>
+    <w:lsdException w:name="Table Subtle 1" w:semiHidden="1" w:unhideWhenUsed="1"/>
     <w:lsdException w:name="Table Subtle 2" w:semiHidden="1" w:unhideWhenUsed="1"/>
     <w:lsdException w:name="Table Web 1" w:semiHidden="1" w:unhideWhenUsed="1"/>
+    <w:lsdException w:name="Table Web 2" w:semiHidden="1" w:unhideWhenUsed="1"/>
+    <w:lsdException w:name="Table Web 3" w:semiHidden="1" w:unhideWhenUsed="1"/>
     <w:lsdException w:name="Balloon Text" w:semiHidden="1" w:unhideWhenUsed="1"/>
     <w:lsdException w:name="Table Grid" w:uiPriority="59"/>
     <w:lsdException w:name="Table Theme" w:semiHidden="1" w:unhideWhenUsed="1"/>
@@ -9773,15 +9774,6 @@
 </file>
 
 <file path=customXml/item1.xml><?xml version="1.0" encoding="utf-8"?>
-<?mso-contentType ?>
-<FormTemplates xmlns="http://schemas.microsoft.com/sharepoint/v3/contenttype/forms">
-  <Display>DocumentLibraryForm</Display>
-  <Edit>DocumentLibraryForm</Edit>
-  <New>DocumentLibraryForm</New>
-</FormTemplates>
-</file>
-
-<file path=customXml/item2.xml><?xml version="1.0" encoding="utf-8"?>
 <ct:contentTypeSchema xmlns:ct="http://schemas.microsoft.com/office/2006/metadata/contentType" xmlns:ma="http://schemas.microsoft.com/office/2006/metadata/properties/metaAttributes" ct:_="" ma:_="" ma:contentTypeName="Documento" ma:contentTypeID="0x010100696708DD91543546AD12204098C89772" ma:contentTypeVersion="6" ma:contentTypeDescription="Crear nuevo documento." ma:contentTypeScope="" ma:versionID="d089fe28a85e2dabd80ff7e3a4bd6295">
   <xsd:schema xmlns:xsd="http://www.w3.org/2001/XMLSchema" xmlns:xs="http://www.w3.org/2001/XMLSchema" xmlns:p="http://schemas.microsoft.com/office/2006/metadata/properties" xmlns:ns2="a150fe00-1c53-46dc-80fb-b2dbdb01b085" targetNamespace="http://schemas.microsoft.com/office/2006/metadata/properties" ma:root="true" ma:fieldsID="a84bb8936301433f857d1fe2e5f94ee9" ns2:_="">
     <xsd:import namespace="a150fe00-1c53-46dc-80fb-b2dbdb01b085"/>
@@ -9940,6 +9932,15 @@
 </ct:contentTypeSchema>
 </file>
 
+<file path=customXml/item2.xml><?xml version="1.0" encoding="utf-8"?>
+<?mso-contentType ?>
+<FormTemplates xmlns="http://schemas.microsoft.com/sharepoint/v3/contenttype/forms">
+  <Display>DocumentLibraryForm</Display>
+  <Edit>DocumentLibraryForm</Edit>
+  <New>DocumentLibraryForm</New>
+</FormTemplates>
+</file>
+
 <file path=customXml/item3.xml><?xml version="1.0" encoding="utf-8"?>
 <p:properties xmlns:p="http://schemas.microsoft.com/office/2006/metadata/properties" xmlns:xsi="http://www.w3.org/2001/XMLSchema-instance" xmlns:pc="http://schemas.microsoft.com/office/infopath/2007/PartnerControls">
   <documentManagement>
@@ -9961,14 +9962,6 @@
 </file>
 
 <file path=customXml/itemProps1.xml><?xml version="1.0" encoding="utf-8"?>
-<ds:datastoreItem xmlns:ds="http://schemas.openxmlformats.org/officeDocument/2006/customXml" ds:itemID="{042FF471-BA11-4F2F-B812-D9809718540F}">
-  <ds:schemaRefs>
-    <ds:schemaRef ds:uri="http://schemas.microsoft.com/sharepoint/v3/contenttype/forms"/>
-  </ds:schemaRefs>
-</ds:datastoreItem>
-</file>
-
-<file path=customXml/itemProps2.xml><?xml version="1.0" encoding="utf-8"?>
 <ds:datastoreItem xmlns:ds="http://schemas.openxmlformats.org/officeDocument/2006/customXml" ds:itemID="{2D725787-0E21-4EBA-9F05-4AA0965E0371}">
   <ds:schemaRefs>
     <ds:schemaRef ds:uri="http://schemas.microsoft.com/office/2006/metadata/contentType"/>
@@ -9986,6 +9979,14 @@
 </ds:datastoreItem>
 </file>
 
+<file path=customXml/itemProps2.xml><?xml version="1.0" encoding="utf-8"?>
+<ds:datastoreItem xmlns:ds="http://schemas.openxmlformats.org/officeDocument/2006/customXml" ds:itemID="{042FF471-BA11-4F2F-B812-D9809718540F}">
+  <ds:schemaRefs>
+    <ds:schemaRef ds:uri="http://schemas.microsoft.com/sharepoint/v3/contenttype/forms"/>
+  </ds:schemaRefs>
+</ds:datastoreItem>
+</file>
+
 <file path=customXml/itemProps3.xml><?xml version="1.0" encoding="utf-8"?>
 <ds:datastoreItem xmlns:ds="http://schemas.openxmlformats.org/officeDocument/2006/customXml" ds:itemID="{B4354A23-DCE0-4AE4-9280-39C3D37051BA}">
   <ds:schemaRefs>
@@ -9997,7 +9998,7 @@
 </file>
 
 <file path=customXml/itemProps4.xml><?xml version="1.0" encoding="utf-8"?>
-<ds:datastoreItem xmlns:ds="http://schemas.openxmlformats.org/officeDocument/2006/customXml" ds:itemID="{2E85404F-5C6A-49C1-9BCC-FCC659FA3BF7}">
+<ds:datastoreItem xmlns:ds="http://schemas.openxmlformats.org/officeDocument/2006/customXml" ds:itemID="{FDDCE97D-D25D-4341-8C52-F4FE0E699D06}">
   <ds:schemaRefs>
     <ds:schemaRef ds:uri="http://schemas.openxmlformats.org/officeDocument/2006/bibliography"/>
   </ds:schemaRefs>

</xml_diff>

<commit_message>
Respuestas 5 y 6 gobernabilidad taller 2
</commit_message>
<xml_diff>
--- a/trabajos.inacap.2019/Gestion de servicios y gobernabilidad TI/Taller N°2 Gobernabilidad.docx
+++ b/trabajos.inacap.2019/Gestion de servicios y gobernabilidad TI/Taller N°2 Gobernabilidad.docx
@@ -1308,6 +1308,15 @@
                 <w:lang w:val="es-CL"/>
               </w:rPr>
             </w:pPr>
+            <w:r>
+              <w:rPr>
+                <w:rFonts w:asciiTheme="minorHAnsi" w:hAnsiTheme="minorHAnsi" w:cs="Arial"/>
+                <w:sz w:val="22"/>
+                <w:szCs w:val="22"/>
+                <w:lang w:val="es-CL"/>
+              </w:rPr>
+              <w:t>Ivo Olivares, Felipe Inda, Yerko Fuentes</w:t>
+            </w:r>
           </w:p>
         </w:tc>
       </w:tr>
@@ -2265,8 +2274,6 @@
                 <w:color w:val="7F7F7F" w:themeColor="text1" w:themeTint="80"/>
               </w:rPr>
             </w:pPr>
-            <w:bookmarkStart w:id="2" w:name="_GoBack"/>
-            <w:bookmarkEnd w:id="2"/>
           </w:p>
           <w:p>
             <w:pPr>
@@ -2477,9 +2484,36 @@
               <w:right w:val="single" w:sz="4" w:space="0" w:color="auto"/>
             </w:tcBorders>
           </w:tcPr>
+          <w:p>
+            <w:r>
+              <w:t xml:space="preserve">     </w:t>
+            </w:r>
+            <w:r>
+              <w:t>En el mundo de la tecnología se desarrolla un crecimiento exorbitado de las capacidades y alcances de estas mismas, hoy en día se crean cantidades ingentes de datos diariamente, uno de los grandes desafíos del futuro es el poder analizar toda esta cantidad de datos y transformarla en información de utilidad, herramientas como la IA y el Big Data vienen a dar una respuesta</w:t>
+            </w:r>
+            <w:r>
+              <w:t>.</w:t>
+            </w:r>
+            <w:r>
+              <w:br/>
+            </w:r>
+            <w:r>
+              <w:br/>
+              <w:t xml:space="preserve">     O</w:t>
+            </w:r>
+            <w:r>
+              <w:t xml:space="preserve">tra de las revolucionarias tecnologías emergentes y que viene a cambiar totalmente el paradigma es la computación </w:t>
+            </w:r>
+            <w:r>
+              <w:t>cuántica, con su capacidad de computo, estos computadores son capaces de realizar operaciones imposibles incluso para los supercomputadores actuales, como la factorización de una multiplicación con factores de 400 dígitos, o la simulación del comportamiento de átomos o moléculas en conjunto, las capacidades de la computación cuántica aun no quedan claras en estas etapas tan tempranas de producción.</w:t>
+            </w:r>
+          </w:p>
           <w:p/>
-          <w:p/>
-          <w:p/>
+          <w:p>
+            <w:r>
+              <w:t xml:space="preserve">     La tecnología está invadiendo todo ámbito de la vida, en aplicaciones que jamás se hubiera predicho hace un par de años, como una IA resolviendo casos judiciales, u otra IA ejerciendo de medico en base a síntomas y parámetros vitales, etc.     Las aplicaciones están llegando a todos lados y un punto vital sobre esto es ser capaz de tener la visión necesaria para encontrar esos poderosos nichos de mercado e idear una solución adecuada que el publico pague por su uso.</w:t>
+            </w:r>
+          </w:p>
           <w:p/>
           <w:p/>
           <w:p/>
@@ -2499,6 +2533,7 @@
         <w:rPr>
           <w:color w:val="7F7F7F" w:themeColor="text1" w:themeTint="80"/>
         </w:rPr>
+        <w:lastRenderedPageBreak/>
         <w:t>¿Cuál es el alcance (qué incluye) del Gobierno de TI?</w:t>
       </w:r>
     </w:p>
@@ -2522,11 +2557,106 @@
               <w:right w:val="single" w:sz="4" w:space="0" w:color="auto"/>
             </w:tcBorders>
           </w:tcPr>
+          <w:p>
+            <w:r>
+              <w:t xml:space="preserve">     </w:t>
+            </w:r>
+            <w:r>
+              <w:t xml:space="preserve">Un buen gobierno de TI es aquel que promueve el uso de las TI en la </w:t>
+            </w:r>
+            <w:r>
+              <w:t xml:space="preserve">organización, alineando los departamentos funcionales o matriciales para lograr el desempeño esperado de la infraestructura tecnológica.    </w:t>
+            </w:r>
+            <w:r>
+              <w:br/>
+            </w:r>
+            <w:r>
+              <w:br/>
+              <w:t xml:space="preserve">     Este framework establece un conjunto de buenas prácticas para implementar y que son la línea base para planificar, diseñar, ejecutar y evaluar los planes de TI necesarios para el cumplimiento de los objetivos corporativos trazados.</w:t>
+            </w:r>
+            <w:r>
+              <w:br/>
+            </w:r>
+            <w:r>
+              <w:br/>
+              <w:t xml:space="preserve">     Cabe mencionar que la organización siempre está tomando decisiones:</w:t>
+            </w:r>
+          </w:p>
           <w:p/>
+          <w:p>
+            <w:pPr>
+              <w:pStyle w:val="Prrafodelista"/>
+              <w:numPr>
+                <w:ilvl w:val="0"/>
+                <w:numId w:val="41"/>
+              </w:numPr>
+              <w:spacing w:after="0"/>
+            </w:pPr>
+            <w:r>
+              <w:t xml:space="preserve">Decisiones de TI: </w:t>
+            </w:r>
+            <w:r>
+              <w:rPr>
+                <w:b w:val="0"/>
+              </w:rPr>
+              <w:t>son las que establecen el rol de las TI en las organizaciones.</w:t>
+            </w:r>
+          </w:p>
+          <w:p>
+            <w:pPr>
+              <w:pStyle w:val="Prrafodelista"/>
+              <w:numPr>
+                <w:ilvl w:val="0"/>
+                <w:numId w:val="41"/>
+              </w:numPr>
+              <w:spacing w:after="0"/>
+            </w:pPr>
+            <w:r>
+              <w:t xml:space="preserve">Decisiones de arquitectura de las TI: </w:t>
+            </w:r>
+            <w:r>
+              <w:rPr>
+                <w:b w:val="0"/>
+              </w:rPr>
+              <w:t>Son aquellas que determinan el aspecto técnico en TI, para lograr una organización optima.</w:t>
+            </w:r>
+          </w:p>
+          <w:p>
+            <w:pPr>
+              <w:pStyle w:val="Prrafodelista"/>
+              <w:numPr>
+                <w:ilvl w:val="0"/>
+                <w:numId w:val="41"/>
+              </w:numPr>
+              <w:spacing w:after="0"/>
+            </w:pPr>
+            <w:r>
+              <w:t xml:space="preserve">Decisiones de infraestructura de TI: </w:t>
+            </w:r>
+            <w:r>
+              <w:rPr>
+                <w:b w:val="0"/>
+              </w:rPr>
+              <w:t>Determina la organización física del hardware de la organización, es el elemento soporte para las demás aplicaciones de TI.</w:t>
+            </w:r>
+          </w:p>
           <w:p/>
+          <w:p>
+            <w:r>
+              <w:t xml:space="preserve">     Es conocida la importancia de las TI dentro de la industria, en gran medida determina la prosperidad de este mismo y su capacidad de supervivencia, siendo una herramienta catalizadora de competitividad </w:t>
+            </w:r>
+            <w:r>
+              <w:t>y productividad, por lo que realizar correctas inversiones en el ámbito de las TI puede llevar a la organización al siguiente nivel en el ámbito de las TI.</w:t>
+            </w:r>
+          </w:p>
           <w:p/>
-          <w:p/>
-          <w:p/>
+          <w:p>
+            <w:r>
+              <w:t xml:space="preserve">     El ámbito de las TI generalmente a sido ligado al ámbito ingenieril del problema, por lo que no se logran inversiones que retornen el capital o agreguen valor a la organización, aquí es donde el gobierno de TI hace su intervención, quedando en sus manos la seguridad económica y de crecimiento sobre el tiempo de la organización.</w:t>
+            </w:r>
+            <w:bookmarkStart w:id="2" w:name="_GoBack"/>
+            <w:bookmarkEnd w:id="2"/>
+          </w:p>
           <w:p/>
         </w:tc>
       </w:tr>
@@ -5141,6 +5271,92 @@
     </w:lvl>
   </w:abstractNum>
   <w:abstractNum w:abstractNumId="13" w15:restartNumberingAfterBreak="0">
+    <w:nsid w:val="2F353C68"/>
+    <w:multiLevelType w:val="hybridMultilevel"/>
+    <w:tmpl w:val="5B0EA1D6"/>
+    <w:lvl w:ilvl="0" w:tplc="340A000F">
+      <w:start w:val="1"/>
+      <w:numFmt w:val="decimal"/>
+      <w:lvlText w:val="%1."/>
+      <w:lvlJc w:val="left"/>
+      <w:pPr>
+        <w:ind w:left="720" w:hanging="360"/>
+      </w:pPr>
+    </w:lvl>
+    <w:lvl w:ilvl="1" w:tplc="340A0019" w:tentative="1">
+      <w:start w:val="1"/>
+      <w:numFmt w:val="lowerLetter"/>
+      <w:lvlText w:val="%2."/>
+      <w:lvlJc w:val="left"/>
+      <w:pPr>
+        <w:ind w:left="1440" w:hanging="360"/>
+      </w:pPr>
+    </w:lvl>
+    <w:lvl w:ilvl="2" w:tplc="340A001B" w:tentative="1">
+      <w:start w:val="1"/>
+      <w:numFmt w:val="lowerRoman"/>
+      <w:lvlText w:val="%3."/>
+      <w:lvlJc w:val="right"/>
+      <w:pPr>
+        <w:ind w:left="2160" w:hanging="180"/>
+      </w:pPr>
+    </w:lvl>
+    <w:lvl w:ilvl="3" w:tplc="340A000F" w:tentative="1">
+      <w:start w:val="1"/>
+      <w:numFmt w:val="decimal"/>
+      <w:lvlText w:val="%4."/>
+      <w:lvlJc w:val="left"/>
+      <w:pPr>
+        <w:ind w:left="2880" w:hanging="360"/>
+      </w:pPr>
+    </w:lvl>
+    <w:lvl w:ilvl="4" w:tplc="340A0019" w:tentative="1">
+      <w:start w:val="1"/>
+      <w:numFmt w:val="lowerLetter"/>
+      <w:lvlText w:val="%5."/>
+      <w:lvlJc w:val="left"/>
+      <w:pPr>
+        <w:ind w:left="3600" w:hanging="360"/>
+      </w:pPr>
+    </w:lvl>
+    <w:lvl w:ilvl="5" w:tplc="340A001B" w:tentative="1">
+      <w:start w:val="1"/>
+      <w:numFmt w:val="lowerRoman"/>
+      <w:lvlText w:val="%6."/>
+      <w:lvlJc w:val="right"/>
+      <w:pPr>
+        <w:ind w:left="4320" w:hanging="180"/>
+      </w:pPr>
+    </w:lvl>
+    <w:lvl w:ilvl="6" w:tplc="340A000F" w:tentative="1">
+      <w:start w:val="1"/>
+      <w:numFmt w:val="decimal"/>
+      <w:lvlText w:val="%7."/>
+      <w:lvlJc w:val="left"/>
+      <w:pPr>
+        <w:ind w:left="5040" w:hanging="360"/>
+      </w:pPr>
+    </w:lvl>
+    <w:lvl w:ilvl="7" w:tplc="340A0019" w:tentative="1">
+      <w:start w:val="1"/>
+      <w:numFmt w:val="lowerLetter"/>
+      <w:lvlText w:val="%8."/>
+      <w:lvlJc w:val="left"/>
+      <w:pPr>
+        <w:ind w:left="5760" w:hanging="360"/>
+      </w:pPr>
+    </w:lvl>
+    <w:lvl w:ilvl="8" w:tplc="340A001B" w:tentative="1">
+      <w:start w:val="1"/>
+      <w:numFmt w:val="lowerRoman"/>
+      <w:lvlText w:val="%9."/>
+      <w:lvlJc w:val="right"/>
+      <w:pPr>
+        <w:ind w:left="6480" w:hanging="180"/>
+      </w:pPr>
+    </w:lvl>
+  </w:abstractNum>
+  <w:abstractNum w:abstractNumId="14" w15:restartNumberingAfterBreak="0">
     <w:nsid w:val="31EE2AB9"/>
     <w:multiLevelType w:val="hybridMultilevel"/>
     <w:tmpl w:val="D8420F6C"/>
@@ -5232,7 +5448,7 @@
       </w:pPr>
     </w:lvl>
   </w:abstractNum>
-  <w:abstractNum w:abstractNumId="14" w15:restartNumberingAfterBreak="0">
+  <w:abstractNum w:abstractNumId="15" w15:restartNumberingAfterBreak="0">
     <w:nsid w:val="351E7D42"/>
     <w:multiLevelType w:val="hybridMultilevel"/>
     <w:tmpl w:val="4D10CF20"/>
@@ -5345,7 +5561,7 @@
       </w:rPr>
     </w:lvl>
   </w:abstractNum>
-  <w:abstractNum w:abstractNumId="15" w15:restartNumberingAfterBreak="0">
+  <w:abstractNum w:abstractNumId="16" w15:restartNumberingAfterBreak="0">
     <w:nsid w:val="3607660D"/>
     <w:multiLevelType w:val="hybridMultilevel"/>
     <w:tmpl w:val="8438BBEE"/>
@@ -5436,7 +5652,7 @@
       </w:pPr>
     </w:lvl>
   </w:abstractNum>
-  <w:abstractNum w:abstractNumId="16" w15:restartNumberingAfterBreak="0">
+  <w:abstractNum w:abstractNumId="17" w15:restartNumberingAfterBreak="0">
     <w:nsid w:val="3EE7528B"/>
     <w:multiLevelType w:val="hybridMultilevel"/>
     <w:tmpl w:val="CFD01646"/>
@@ -5553,7 +5769,7 @@
       </w:rPr>
     </w:lvl>
   </w:abstractNum>
-  <w:abstractNum w:abstractNumId="17" w15:restartNumberingAfterBreak="0">
+  <w:abstractNum w:abstractNumId="18" w15:restartNumberingAfterBreak="0">
     <w:nsid w:val="3EEA4D6C"/>
     <w:multiLevelType w:val="hybridMultilevel"/>
     <w:tmpl w:val="E6CE1746"/>
@@ -5642,7 +5858,7 @@
       </w:pPr>
     </w:lvl>
   </w:abstractNum>
-  <w:abstractNum w:abstractNumId="18" w15:restartNumberingAfterBreak="0">
+  <w:abstractNum w:abstractNumId="19" w15:restartNumberingAfterBreak="0">
     <w:nsid w:val="426733BA"/>
     <w:multiLevelType w:val="hybridMultilevel"/>
     <w:tmpl w:val="8C700B78"/>
@@ -5755,7 +5971,7 @@
       </w:rPr>
     </w:lvl>
   </w:abstractNum>
-  <w:abstractNum w:abstractNumId="19" w15:restartNumberingAfterBreak="0">
+  <w:abstractNum w:abstractNumId="20" w15:restartNumberingAfterBreak="0">
     <w:nsid w:val="43E86ED8"/>
     <w:multiLevelType w:val="hybridMultilevel"/>
     <w:tmpl w:val="E9CA8FFC"/>
@@ -5868,7 +6084,7 @@
       </w:rPr>
     </w:lvl>
   </w:abstractNum>
-  <w:abstractNum w:abstractNumId="20" w15:restartNumberingAfterBreak="0">
+  <w:abstractNum w:abstractNumId="21" w15:restartNumberingAfterBreak="0">
     <w:nsid w:val="482B544E"/>
     <w:multiLevelType w:val="multilevel"/>
     <w:tmpl w:val="0B946718"/>
@@ -5981,7 +6197,7 @@
       </w:rPr>
     </w:lvl>
   </w:abstractNum>
-  <w:abstractNum w:abstractNumId="21" w15:restartNumberingAfterBreak="0">
+  <w:abstractNum w:abstractNumId="22" w15:restartNumberingAfterBreak="0">
     <w:nsid w:val="48842AD5"/>
     <w:multiLevelType w:val="hybridMultilevel"/>
     <w:tmpl w:val="D422A420"/>
@@ -6094,7 +6310,7 @@
       </w:rPr>
     </w:lvl>
   </w:abstractNum>
-  <w:abstractNum w:abstractNumId="22" w15:restartNumberingAfterBreak="0">
+  <w:abstractNum w:abstractNumId="23" w15:restartNumberingAfterBreak="0">
     <w:nsid w:val="4BFF3174"/>
     <w:multiLevelType w:val="hybridMultilevel"/>
     <w:tmpl w:val="911A1932"/>
@@ -6183,7 +6399,7 @@
       </w:pPr>
     </w:lvl>
   </w:abstractNum>
-  <w:abstractNum w:abstractNumId="23" w15:restartNumberingAfterBreak="0">
+  <w:abstractNum w:abstractNumId="24" w15:restartNumberingAfterBreak="0">
     <w:nsid w:val="521B1ADE"/>
     <w:multiLevelType w:val="hybridMultilevel"/>
     <w:tmpl w:val="C270CA2C"/>
@@ -6300,7 +6516,7 @@
       </w:rPr>
     </w:lvl>
   </w:abstractNum>
-  <w:abstractNum w:abstractNumId="24" w15:restartNumberingAfterBreak="0">
+  <w:abstractNum w:abstractNumId="25" w15:restartNumberingAfterBreak="0">
     <w:nsid w:val="5379089E"/>
     <w:multiLevelType w:val="hybridMultilevel"/>
     <w:tmpl w:val="AF689DAE"/>
@@ -6386,7 +6602,7 @@
       </w:pPr>
     </w:lvl>
   </w:abstractNum>
-  <w:abstractNum w:abstractNumId="25" w15:restartNumberingAfterBreak="0">
+  <w:abstractNum w:abstractNumId="26" w15:restartNumberingAfterBreak="0">
     <w:nsid w:val="58A02FC8"/>
     <w:multiLevelType w:val="hybridMultilevel"/>
     <w:tmpl w:val="776E2DC8"/>
@@ -6475,7 +6691,7 @@
       </w:pPr>
     </w:lvl>
   </w:abstractNum>
-  <w:abstractNum w:abstractNumId="26" w15:restartNumberingAfterBreak="0">
+  <w:abstractNum w:abstractNumId="27" w15:restartNumberingAfterBreak="0">
     <w:nsid w:val="5965345C"/>
     <w:multiLevelType w:val="hybridMultilevel"/>
     <w:tmpl w:val="EA0C5FF6"/>
@@ -6590,7 +6806,7 @@
       </w:rPr>
     </w:lvl>
   </w:abstractNum>
-  <w:abstractNum w:abstractNumId="27" w15:restartNumberingAfterBreak="0">
+  <w:abstractNum w:abstractNumId="28" w15:restartNumberingAfterBreak="0">
     <w:nsid w:val="5D957805"/>
     <w:multiLevelType w:val="hybridMultilevel"/>
     <w:tmpl w:val="D08AE13A"/>
@@ -6680,7 +6896,7 @@
       </w:pPr>
     </w:lvl>
   </w:abstractNum>
-  <w:abstractNum w:abstractNumId="28" w15:restartNumberingAfterBreak="0">
+  <w:abstractNum w:abstractNumId="29" w15:restartNumberingAfterBreak="0">
     <w:nsid w:val="5F1C72BB"/>
     <w:multiLevelType w:val="hybridMultilevel"/>
     <w:tmpl w:val="670A44E8"/>
@@ -6793,7 +7009,7 @@
       </w:rPr>
     </w:lvl>
   </w:abstractNum>
-  <w:abstractNum w:abstractNumId="29" w15:restartNumberingAfterBreak="0">
+  <w:abstractNum w:abstractNumId="30" w15:restartNumberingAfterBreak="0">
     <w:nsid w:val="620F2E62"/>
     <w:multiLevelType w:val="hybridMultilevel"/>
     <w:tmpl w:val="4BEADD3E"/>
@@ -6906,7 +7122,7 @@
       </w:rPr>
     </w:lvl>
   </w:abstractNum>
-  <w:abstractNum w:abstractNumId="30" w15:restartNumberingAfterBreak="0">
+  <w:abstractNum w:abstractNumId="31" w15:restartNumberingAfterBreak="0">
     <w:nsid w:val="623302E2"/>
     <w:multiLevelType w:val="hybridMultilevel"/>
     <w:tmpl w:val="B2C01686"/>
@@ -7023,7 +7239,7 @@
       </w:rPr>
     </w:lvl>
   </w:abstractNum>
-  <w:abstractNum w:abstractNumId="31" w15:restartNumberingAfterBreak="0">
+  <w:abstractNum w:abstractNumId="32" w15:restartNumberingAfterBreak="0">
     <w:nsid w:val="6E6B4FF1"/>
     <w:multiLevelType w:val="hybridMultilevel"/>
     <w:tmpl w:val="1E2CEBE2"/>
@@ -7136,7 +7352,7 @@
       </w:rPr>
     </w:lvl>
   </w:abstractNum>
-  <w:abstractNum w:abstractNumId="32" w15:restartNumberingAfterBreak="0">
+  <w:abstractNum w:abstractNumId="33" w15:restartNumberingAfterBreak="0">
     <w:nsid w:val="6F281579"/>
     <w:multiLevelType w:val="hybridMultilevel"/>
     <w:tmpl w:val="D9423B3A"/>
@@ -7249,7 +7465,7 @@
       </w:rPr>
     </w:lvl>
   </w:abstractNum>
-  <w:abstractNum w:abstractNumId="33" w15:restartNumberingAfterBreak="0">
+  <w:abstractNum w:abstractNumId="34" w15:restartNumberingAfterBreak="0">
     <w:nsid w:val="72AF725E"/>
     <w:multiLevelType w:val="hybridMultilevel"/>
     <w:tmpl w:val="91ACFA84"/>
@@ -7340,7 +7556,7 @@
       </w:pPr>
     </w:lvl>
   </w:abstractNum>
-  <w:abstractNum w:abstractNumId="34" w15:restartNumberingAfterBreak="0">
+  <w:abstractNum w:abstractNumId="35" w15:restartNumberingAfterBreak="0">
     <w:nsid w:val="783B3972"/>
     <w:multiLevelType w:val="hybridMultilevel"/>
     <w:tmpl w:val="FBE4F09E"/>
@@ -7429,7 +7645,7 @@
       </w:pPr>
     </w:lvl>
   </w:abstractNum>
-  <w:abstractNum w:abstractNumId="35" w15:restartNumberingAfterBreak="0">
+  <w:abstractNum w:abstractNumId="36" w15:restartNumberingAfterBreak="0">
     <w:nsid w:val="78801995"/>
     <w:multiLevelType w:val="hybridMultilevel"/>
     <w:tmpl w:val="3A262558"/>
@@ -7542,7 +7758,7 @@
       </w:rPr>
     </w:lvl>
   </w:abstractNum>
-  <w:abstractNum w:abstractNumId="36" w15:restartNumberingAfterBreak="0">
+  <w:abstractNum w:abstractNumId="37" w15:restartNumberingAfterBreak="0">
     <w:nsid w:val="7DFC10C5"/>
     <w:multiLevelType w:val="hybridMultilevel"/>
     <w:tmpl w:val="1618EFAE"/>
@@ -7631,7 +7847,7 @@
       </w:pPr>
     </w:lvl>
   </w:abstractNum>
-  <w:abstractNum w:abstractNumId="37" w15:restartNumberingAfterBreak="0">
+  <w:abstractNum w:abstractNumId="38" w15:restartNumberingAfterBreak="0">
     <w:nsid w:val="7ED05437"/>
     <w:multiLevelType w:val="hybridMultilevel"/>
     <w:tmpl w:val="1F8478E4"/>
@@ -7745,43 +7961,43 @@
     </w:lvl>
   </w:abstractNum>
   <w:num w:numId="1">
-    <w:abstractNumId w:val="22"/>
+    <w:abstractNumId w:val="23"/>
   </w:num>
   <w:num w:numId="2">
-    <w:abstractNumId w:val="27"/>
+    <w:abstractNumId w:val="28"/>
   </w:num>
   <w:num w:numId="3">
-    <w:abstractNumId w:val="29"/>
+    <w:abstractNumId w:val="30"/>
   </w:num>
   <w:num w:numId="4">
-    <w:abstractNumId w:val="34"/>
+    <w:abstractNumId w:val="35"/>
   </w:num>
   <w:num w:numId="5">
-    <w:abstractNumId w:val="34"/>
+    <w:abstractNumId w:val="35"/>
     <w:lvlOverride w:ilvl="0">
       <w:startOverride w:val="2"/>
     </w:lvlOverride>
   </w:num>
   <w:num w:numId="6">
-    <w:abstractNumId w:val="27"/>
+    <w:abstractNumId w:val="28"/>
     <w:lvlOverride w:ilvl="0">
       <w:startOverride w:val="2"/>
     </w:lvlOverride>
   </w:num>
   <w:num w:numId="7">
-    <w:abstractNumId w:val="32"/>
+    <w:abstractNumId w:val="33"/>
   </w:num>
   <w:num w:numId="8">
-    <w:abstractNumId w:val="16"/>
+    <w:abstractNumId w:val="17"/>
   </w:num>
   <w:num w:numId="9">
-    <w:abstractNumId w:val="23"/>
+    <w:abstractNumId w:val="24"/>
   </w:num>
   <w:num w:numId="10">
     <w:abstractNumId w:val="8"/>
   </w:num>
   <w:num w:numId="11">
-    <w:abstractNumId w:val="30"/>
+    <w:abstractNumId w:val="31"/>
   </w:num>
   <w:num w:numId="12">
     <w:abstractNumId w:val="12"/>
@@ -7790,76 +8006,76 @@
     <w:abstractNumId w:val="3"/>
   </w:num>
   <w:num w:numId="14">
-    <w:abstractNumId w:val="21"/>
+    <w:abstractNumId w:val="22"/>
   </w:num>
   <w:num w:numId="15">
     <w:abstractNumId w:val="11"/>
   </w:num>
   <w:num w:numId="16">
-    <w:abstractNumId w:val="14"/>
+    <w:abstractNumId w:val="15"/>
   </w:num>
   <w:num w:numId="17">
-    <w:abstractNumId w:val="36"/>
+    <w:abstractNumId w:val="37"/>
   </w:num>
   <w:num w:numId="18">
     <w:abstractNumId w:val="2"/>
   </w:num>
   <w:num w:numId="19">
-    <w:abstractNumId w:val="24"/>
+    <w:abstractNumId w:val="25"/>
   </w:num>
   <w:num w:numId="20">
     <w:abstractNumId w:val="1"/>
   </w:num>
   <w:num w:numId="21">
-    <w:abstractNumId w:val="33"/>
+    <w:abstractNumId w:val="34"/>
   </w:num>
   <w:num w:numId="22">
-    <w:abstractNumId w:val="18"/>
+    <w:abstractNumId w:val="19"/>
   </w:num>
   <w:num w:numId="23">
-    <w:abstractNumId w:val="28"/>
+    <w:abstractNumId w:val="29"/>
   </w:num>
   <w:num w:numId="24">
     <w:abstractNumId w:val="5"/>
   </w:num>
   <w:num w:numId="25">
-    <w:abstractNumId w:val="19"/>
+    <w:abstractNumId w:val="20"/>
   </w:num>
   <w:num w:numId="26">
     <w:abstractNumId w:val="7"/>
   </w:num>
   <w:num w:numId="27">
-    <w:abstractNumId w:val="13"/>
+    <w:abstractNumId w:val="14"/>
   </w:num>
   <w:num w:numId="28">
-    <w:abstractNumId w:val="37"/>
+    <w:abstractNumId w:val="38"/>
   </w:num>
   <w:num w:numId="29">
-    <w:abstractNumId w:val="31"/>
+    <w:abstractNumId w:val="32"/>
   </w:num>
   <w:num w:numId="30">
     <w:abstractNumId w:val="4"/>
   </w:num>
   <w:num w:numId="31">
-    <w:abstractNumId w:val="15"/>
+    <w:abstractNumId w:val="16"/>
   </w:num>
   <w:num w:numId="32">
     <w:abstractNumId w:val="10"/>
   </w:num>
   <w:num w:numId="33">
-    <w:abstractNumId w:val="17"/>
+    <w:abstractNumId w:val="18"/>
   </w:num>
   <w:num w:numId="34">
-    <w:abstractNumId w:val="25"/>
+    <w:abstractNumId w:val="26"/>
   </w:num>
   <w:num w:numId="35">
-    <w:abstractNumId w:val="26"/>
+    <w:abstractNumId w:val="27"/>
   </w:num>
   <w:num w:numId="36">
-    <w:abstractNumId w:val="35"/>
+    <w:abstractNumId w:val="36"/>
   </w:num>
   <w:num w:numId="37">
-    <w:abstractNumId w:val="20"/>
+    <w:abstractNumId w:val="21"/>
   </w:num>
   <w:num w:numId="38">
     <w:abstractNumId w:val="6"/>
@@ -7869,6 +8085,9 @@
   </w:num>
   <w:num w:numId="40">
     <w:abstractNumId w:val="9"/>
+  </w:num>
+  <w:num w:numId="41">
+    <w:abstractNumId w:val="13"/>
   </w:num>
 </w:numbering>
 </file>
@@ -9998,7 +10217,7 @@
 </file>
 
 <file path=customXml/itemProps4.xml><?xml version="1.0" encoding="utf-8"?>
-<ds:datastoreItem xmlns:ds="http://schemas.openxmlformats.org/officeDocument/2006/customXml" ds:itemID="{FDDCE97D-D25D-4341-8C52-F4FE0E699D06}">
+<ds:datastoreItem xmlns:ds="http://schemas.openxmlformats.org/officeDocument/2006/customXml" ds:itemID="{BCFE47FA-1F9B-422F-8129-F7299D7812B2}">
   <ds:schemaRefs>
     <ds:schemaRef ds:uri="http://schemas.openxmlformats.org/officeDocument/2006/bibliography"/>
   </ds:schemaRefs>

</xml_diff>

<commit_message>
Avance de auditoria y agrego el nombre del gabriel al informe de gobernabilidad
</commit_message>
<xml_diff>
--- a/trabajos.inacap.2019/Gestion de servicios y gobernabilidad TI/Taller N°2 Gobernabilidad.docx
+++ b/trabajos.inacap.2019/Gestion de servicios y gobernabilidad TI/Taller N°2 Gobernabilidad.docx
@@ -1317,6 +1317,17 @@
               </w:rPr>
               <w:t>Ivo Olivares, Felipe Inda, Yerko Fuentes</w:t>
             </w:r>
+            <w:r>
+              <w:rPr>
+                <w:rFonts w:asciiTheme="minorHAnsi" w:hAnsiTheme="minorHAnsi" w:cs="Arial"/>
+                <w:sz w:val="22"/>
+                <w:szCs w:val="22"/>
+                <w:lang w:val="es-CL"/>
+              </w:rPr>
+              <w:t xml:space="preserve">, Gabriel Beltrán </w:t>
+            </w:r>
+            <w:bookmarkStart w:id="2" w:name="_GoBack"/>
+            <w:bookmarkEnd w:id="2"/>
           </w:p>
         </w:tc>
       </w:tr>
@@ -2324,12 +2335,7 @@
               <w:jc w:val="both"/>
             </w:pPr>
             <w:r>
-              <w:t>Las relaciones que posee el Gobierno Empresarial (Corporativo) y el Gobierno de TI son la forma de la estructura, diseño y funcionamiento de un organismo,</w:t>
-            </w:r>
-            <w:bookmarkStart w:id="2" w:name="_GoBack"/>
-            <w:bookmarkEnd w:id="2"/>
-            <w:r>
-              <w:t xml:space="preserve"> es decir, los dos concepto se enfocan en administrar como corresponde una empresa o una organización, mediante:</w:t>
+              <w:t>Las relaciones que posee el Gobierno Empresarial (Corporativo) y el Gobierno de TI son la forma de la estructura, diseño y funcionamiento de un organismo, es decir, los dos concepto se enfocan en administrar como corresponde una empresa o una organización, mediante:</w:t>
             </w:r>
           </w:p>
           <w:p>
@@ -10455,6 +10461,15 @@
 </file>
 
 <file path=customXml/item1.xml><?xml version="1.0" encoding="utf-8"?>
+<?mso-contentType ?>
+<FormTemplates xmlns="http://schemas.microsoft.com/sharepoint/v3/contenttype/forms">
+  <Display>DocumentLibraryForm</Display>
+  <Edit>DocumentLibraryForm</Edit>
+  <New>DocumentLibraryForm</New>
+</FormTemplates>
+</file>
+
+<file path=customXml/item2.xml><?xml version="1.0" encoding="utf-8"?>
 <ct:contentTypeSchema xmlns:ct="http://schemas.microsoft.com/office/2006/metadata/contentType" xmlns:ma="http://schemas.microsoft.com/office/2006/metadata/properties/metaAttributes" ct:_="" ma:_="" ma:contentTypeName="Documento" ma:contentTypeID="0x010100696708DD91543546AD12204098C89772" ma:contentTypeVersion="6" ma:contentTypeDescription="Crear nuevo documento." ma:contentTypeScope="" ma:versionID="d089fe28a85e2dabd80ff7e3a4bd6295">
   <xsd:schema xmlns:xsd="http://www.w3.org/2001/XMLSchema" xmlns:xs="http://www.w3.org/2001/XMLSchema" xmlns:p="http://schemas.microsoft.com/office/2006/metadata/properties" xmlns:ns2="a150fe00-1c53-46dc-80fb-b2dbdb01b085" targetNamespace="http://schemas.microsoft.com/office/2006/metadata/properties" ma:root="true" ma:fieldsID="a84bb8936301433f857d1fe2e5f94ee9" ns2:_="">
     <xsd:import namespace="a150fe00-1c53-46dc-80fb-b2dbdb01b085"/>
@@ -10613,15 +10628,6 @@
 </ct:contentTypeSchema>
 </file>
 
-<file path=customXml/item2.xml><?xml version="1.0" encoding="utf-8"?>
-<?mso-contentType ?>
-<FormTemplates xmlns="http://schemas.microsoft.com/sharepoint/v3/contenttype/forms">
-  <Display>DocumentLibraryForm</Display>
-  <Edit>DocumentLibraryForm</Edit>
-  <New>DocumentLibraryForm</New>
-</FormTemplates>
-</file>
-
 <file path=customXml/item3.xml><?xml version="1.0" encoding="utf-8"?>
 <p:properties xmlns:p="http://schemas.microsoft.com/office/2006/metadata/properties" xmlns:xsi="http://www.w3.org/2001/XMLSchema-instance" xmlns:pc="http://schemas.microsoft.com/office/infopath/2007/PartnerControls">
   <documentManagement>
@@ -10643,6 +10649,14 @@
 </file>
 
 <file path=customXml/itemProps1.xml><?xml version="1.0" encoding="utf-8"?>
+<ds:datastoreItem xmlns:ds="http://schemas.openxmlformats.org/officeDocument/2006/customXml" ds:itemID="{042FF471-BA11-4F2F-B812-D9809718540F}">
+  <ds:schemaRefs>
+    <ds:schemaRef ds:uri="http://schemas.microsoft.com/sharepoint/v3/contenttype/forms"/>
+  </ds:schemaRefs>
+</ds:datastoreItem>
+</file>
+
+<file path=customXml/itemProps2.xml><?xml version="1.0" encoding="utf-8"?>
 <ds:datastoreItem xmlns:ds="http://schemas.openxmlformats.org/officeDocument/2006/customXml" ds:itemID="{2D725787-0E21-4EBA-9F05-4AA0965E0371}">
   <ds:schemaRefs>
     <ds:schemaRef ds:uri="http://schemas.microsoft.com/office/2006/metadata/contentType"/>
@@ -10660,14 +10674,6 @@
 </ds:datastoreItem>
 </file>
 
-<file path=customXml/itemProps2.xml><?xml version="1.0" encoding="utf-8"?>
-<ds:datastoreItem xmlns:ds="http://schemas.openxmlformats.org/officeDocument/2006/customXml" ds:itemID="{042FF471-BA11-4F2F-B812-D9809718540F}">
-  <ds:schemaRefs>
-    <ds:schemaRef ds:uri="http://schemas.microsoft.com/sharepoint/v3/contenttype/forms"/>
-  </ds:schemaRefs>
-</ds:datastoreItem>
-</file>
-
 <file path=customXml/itemProps3.xml><?xml version="1.0" encoding="utf-8"?>
 <ds:datastoreItem xmlns:ds="http://schemas.openxmlformats.org/officeDocument/2006/customXml" ds:itemID="{B4354A23-DCE0-4AE4-9280-39C3D37051BA}">
   <ds:schemaRefs>
@@ -10679,7 +10685,7 @@
 </file>
 
 <file path=customXml/itemProps4.xml><?xml version="1.0" encoding="utf-8"?>
-<ds:datastoreItem xmlns:ds="http://schemas.openxmlformats.org/officeDocument/2006/customXml" ds:itemID="{B58708C7-A640-422C-900B-5DF5AF8F7C28}">
+<ds:datastoreItem xmlns:ds="http://schemas.openxmlformats.org/officeDocument/2006/customXml" ds:itemID="{BECFC521-F8C5-4AAA-8B02-9A6D9CB7C707}">
   <ds:schemaRefs>
     <ds:schemaRef ds:uri="http://schemas.openxmlformats.org/officeDocument/2006/bibliography"/>
   </ds:schemaRefs>

</xml_diff>